<commit_message>
More updates to notes/ and python/
</commit_message>
<xml_diff>
--- a/notes/radio-frequency-circuits-and-systems.docx
+++ b/notes/radio-frequency-circuits-and-systems.docx
@@ -350,6 +350,14 @@
       </w:r>
       <w:r>
         <w:t xml:space="preserve"> concepts</w:t>
+      </w:r>
+    </w:p>
+    <w:p>
+      <w:pPr>
+        <w:pStyle w:val="Heading2"/>
+      </w:pPr>
+      <w:r>
+        <w:t>Units</w:t>
       </w:r>
     </w:p>
     <w:p>
@@ -392,7 +400,13 @@
           <w:rPr>
             <w:rFonts w:ascii="Cambria Math" w:hAnsi="Cambria Math"/>
           </w:rPr>
-          <m:t>=20</m:t>
+          <m:t>=</m:t>
+        </m:r>
+        <m:r>
+          <w:rPr>
+            <w:rFonts w:ascii="Cambria Math" w:hAnsi="Cambria Math"/>
+          </w:rPr>
+          <m:t>20</m:t>
         </m:r>
         <m:func>
           <m:funcPr>
@@ -404,15 +418,51 @@
             </m:ctrlPr>
           </m:funcPr>
           <m:fName>
-            <m:r>
-              <m:rPr>
-                <m:sty m:val="p"/>
-              </m:rPr>
+            <m:sSub>
+              <m:sSubPr>
+                <m:ctrlPr>
+                  <w:rPr>
+                    <w:rFonts w:ascii="Cambria Math" w:hAnsi="Cambria Math"/>
+                    <w:i/>
+                  </w:rPr>
+                </m:ctrlPr>
+              </m:sSubPr>
+              <m:e>
+                <m:r>
+                  <m:rPr>
+                    <m:sty m:val="p"/>
+                  </m:rPr>
+                  <w:rPr>
+                    <w:rFonts w:ascii="Cambria Math" w:hAnsi="Cambria Math"/>
+                  </w:rPr>
+                  <m:t>log</m:t>
+                </m:r>
+                <m:ctrlPr>
+                  <w:rPr>
+                    <w:rFonts w:ascii="Cambria Math" w:hAnsi="Cambria Math"/>
+                  </w:rPr>
+                </m:ctrlPr>
+              </m:e>
+              <m:sub>
+                <m:r>
+                  <w:rPr>
+                    <w:rFonts w:ascii="Cambria Math" w:hAnsi="Cambria Math"/>
+                  </w:rPr>
+                  <m:t>10</m:t>
+                </m:r>
+                <m:ctrlPr>
+                  <w:rPr>
+                    <w:rFonts w:ascii="Cambria Math" w:hAnsi="Cambria Math"/>
+                  </w:rPr>
+                </m:ctrlPr>
+              </m:sub>
+            </m:sSub>
+            <m:ctrlPr>
               <w:rPr>
-                <w:rFonts w:ascii="Cambria Math" w:hAnsi="Cambria Math"/>
+                <w:rFonts w:ascii="Cambria Math" w:eastAsiaTheme="minorEastAsia" w:hAnsi="Cambria Math"/>
+                <w:i/>
               </w:rPr>
-              <m:t>log</m:t>
-            </m:r>
+            </m:ctrlPr>
           </m:fName>
           <m:e>
             <m:f>
@@ -481,8 +531,158 @@
                 </m:sSub>
               </m:den>
             </m:f>
+            <m:ctrlPr>
+              <w:rPr>
+                <w:rFonts w:ascii="Cambria Math" w:eastAsiaTheme="minorEastAsia" w:hAnsi="Cambria Math"/>
+                <w:i/>
+              </w:rPr>
+            </m:ctrlPr>
           </m:e>
         </m:func>
+        <m:r>
+          <w:rPr>
+            <w:rFonts w:ascii="Cambria Math" w:eastAsiaTheme="minorEastAsia" w:hAnsi="Cambria Math"/>
+          </w:rPr>
+          <m:t>↔</m:t>
+        </m:r>
+        <m:f>
+          <m:fPr>
+            <m:ctrlPr>
+              <w:rPr>
+                <w:rFonts w:ascii="Cambria Math" w:eastAsiaTheme="minorEastAsia" w:hAnsi="Cambria Math"/>
+                <w:i/>
+              </w:rPr>
+            </m:ctrlPr>
+          </m:fPr>
+          <m:num>
+            <m:sSub>
+              <m:sSubPr>
+                <m:ctrlPr>
+                  <w:rPr>
+                    <w:rFonts w:ascii="Cambria Math" w:eastAsiaTheme="minorEastAsia" w:hAnsi="Cambria Math"/>
+                    <w:i/>
+                  </w:rPr>
+                </m:ctrlPr>
+              </m:sSubPr>
+              <m:e>
+                <m:r>
+                  <w:rPr>
+                    <w:rFonts w:ascii="Cambria Math" w:eastAsiaTheme="minorEastAsia" w:hAnsi="Cambria Math"/>
+                  </w:rPr>
+                  <m:t>V</m:t>
+                </m:r>
+              </m:e>
+              <m:sub>
+                <m:r>
+                  <w:rPr>
+                    <w:rFonts w:ascii="Cambria Math" w:eastAsiaTheme="minorEastAsia" w:hAnsi="Cambria Math"/>
+                  </w:rPr>
+                  <m:t>out</m:t>
+                </m:r>
+              </m:sub>
+            </m:sSub>
+          </m:num>
+          <m:den>
+            <m:sSub>
+              <m:sSubPr>
+                <m:ctrlPr>
+                  <w:rPr>
+                    <w:rFonts w:ascii="Cambria Math" w:eastAsiaTheme="minorEastAsia" w:hAnsi="Cambria Math"/>
+                    <w:i/>
+                  </w:rPr>
+                </m:ctrlPr>
+              </m:sSubPr>
+              <m:e>
+                <m:r>
+                  <w:rPr>
+                    <w:rFonts w:ascii="Cambria Math" w:eastAsiaTheme="minorEastAsia" w:hAnsi="Cambria Math"/>
+                  </w:rPr>
+                  <m:t>V</m:t>
+                </m:r>
+              </m:e>
+              <m:sub>
+                <m:r>
+                  <w:rPr>
+                    <w:rFonts w:ascii="Cambria Math" w:eastAsiaTheme="minorEastAsia" w:hAnsi="Cambria Math"/>
+                  </w:rPr>
+                  <m:t>in</m:t>
+                </m:r>
+              </m:sub>
+            </m:sSub>
+          </m:den>
+        </m:f>
+        <m:r>
+          <w:rPr>
+            <w:rFonts w:ascii="Cambria Math" w:eastAsiaTheme="minorEastAsia" w:hAnsi="Cambria Math"/>
+          </w:rPr>
+          <m:t>=</m:t>
+        </m:r>
+        <m:sSup>
+          <m:sSupPr>
+            <m:ctrlPr>
+              <w:rPr>
+                <w:rFonts w:ascii="Cambria Math" w:eastAsiaTheme="minorEastAsia" w:hAnsi="Cambria Math"/>
+                <w:i/>
+              </w:rPr>
+            </m:ctrlPr>
+          </m:sSupPr>
+          <m:e>
+            <m:r>
+              <w:rPr>
+                <w:rFonts w:ascii="Cambria Math" w:eastAsiaTheme="minorEastAsia" w:hAnsi="Cambria Math"/>
+              </w:rPr>
+              <m:t>10</m:t>
+            </m:r>
+          </m:e>
+          <m:sup>
+            <m:f>
+              <m:fPr>
+                <m:ctrlPr>
+                  <w:rPr>
+                    <w:rFonts w:ascii="Cambria Math" w:eastAsiaTheme="minorEastAsia" w:hAnsi="Cambria Math"/>
+                    <w:i/>
+                  </w:rPr>
+                </m:ctrlPr>
+              </m:fPr>
+              <m:num>
+                <m:sSub>
+                  <m:sSubPr>
+                    <m:ctrlPr>
+                      <w:rPr>
+                        <w:rFonts w:ascii="Cambria Math" w:eastAsiaTheme="minorEastAsia" w:hAnsi="Cambria Math"/>
+                        <w:i/>
+                      </w:rPr>
+                    </m:ctrlPr>
+                  </m:sSubPr>
+                  <m:e>
+                    <m:r>
+                      <w:rPr>
+                        <w:rFonts w:ascii="Cambria Math" w:eastAsiaTheme="minorEastAsia" w:hAnsi="Cambria Math"/>
+                      </w:rPr>
+                      <m:t>A</m:t>
+                    </m:r>
+                  </m:e>
+                  <m:sub>
+                    <m:r>
+                      <w:rPr>
+                        <w:rFonts w:ascii="Cambria Math" w:eastAsiaTheme="minorEastAsia" w:hAnsi="Cambria Math"/>
+                      </w:rPr>
+                      <m:t>V|dB</m:t>
+                    </m:r>
+                  </m:sub>
+                </m:sSub>
+              </m:num>
+              <m:den>
+                <m:r>
+                  <w:rPr>
+                    <w:rFonts w:ascii="Cambria Math" w:eastAsiaTheme="minorEastAsia" w:hAnsi="Cambria Math"/>
+                  </w:rPr>
+                  <m:t>20</m:t>
+                </m:r>
+              </m:den>
+            </m:f>
+          </m:sup>
+        </m:sSup>
       </m:oMath>
     </w:p>
     <w:p>
@@ -528,7 +728,13 @@
           <w:rPr>
             <w:rFonts w:ascii="Cambria Math" w:eastAsiaTheme="minorEastAsia" w:hAnsi="Cambria Math"/>
           </w:rPr>
-          <m:t>=10</m:t>
+          <m:t>=</m:t>
+        </m:r>
+        <m:r>
+          <w:rPr>
+            <w:rFonts w:ascii="Cambria Math" w:eastAsiaTheme="minorEastAsia" w:hAnsi="Cambria Math"/>
+          </w:rPr>
+          <m:t>10</m:t>
         </m:r>
         <m:func>
           <m:funcPr>
@@ -540,15 +746,45 @@
             </m:ctrlPr>
           </m:funcPr>
           <m:fName>
-            <m:r>
-              <m:rPr>
-                <m:sty m:val="p"/>
-              </m:rPr>
-              <w:rPr>
-                <w:rFonts w:ascii="Cambria Math" w:eastAsiaTheme="minorEastAsia" w:hAnsi="Cambria Math"/>
-              </w:rPr>
-              <m:t>log</m:t>
-            </m:r>
+            <m:sSub>
+              <m:sSubPr>
+                <m:ctrlPr>
+                  <w:rPr>
+                    <w:rFonts w:ascii="Cambria Math" w:eastAsiaTheme="minorEastAsia" w:hAnsi="Cambria Math"/>
+                    <w:i/>
+                  </w:rPr>
+                </m:ctrlPr>
+              </m:sSubPr>
+              <m:e>
+                <m:r>
+                  <m:rPr>
+                    <m:sty m:val="p"/>
+                  </m:rPr>
+                  <w:rPr>
+                    <w:rFonts w:ascii="Cambria Math" w:eastAsiaTheme="minorEastAsia" w:hAnsi="Cambria Math"/>
+                  </w:rPr>
+                  <m:t>log</m:t>
+                </m:r>
+                <m:ctrlPr>
+                  <w:rPr>
+                    <w:rFonts w:ascii="Cambria Math" w:eastAsiaTheme="minorEastAsia" w:hAnsi="Cambria Math"/>
+                  </w:rPr>
+                </m:ctrlPr>
+              </m:e>
+              <m:sub>
+                <m:r>
+                  <w:rPr>
+                    <w:rFonts w:ascii="Cambria Math" w:eastAsiaTheme="minorEastAsia" w:hAnsi="Cambria Math"/>
+                  </w:rPr>
+                  <m:t>10</m:t>
+                </m:r>
+                <m:ctrlPr>
+                  <w:rPr>
+                    <w:rFonts w:ascii="Cambria Math" w:eastAsiaTheme="minorEastAsia" w:hAnsi="Cambria Math"/>
+                  </w:rPr>
+                </m:ctrlPr>
+              </m:sub>
+            </m:sSub>
           </m:fName>
           <m:e>
             <m:f>
@@ -619,6 +855,150 @@
             </m:f>
           </m:e>
         </m:func>
+        <m:r>
+          <w:rPr>
+            <w:rFonts w:ascii="Cambria Math" w:eastAsiaTheme="minorEastAsia" w:hAnsi="Cambria Math"/>
+          </w:rPr>
+          <m:t>↔</m:t>
+        </m:r>
+        <m:f>
+          <m:fPr>
+            <m:ctrlPr>
+              <w:rPr>
+                <w:rFonts w:ascii="Cambria Math" w:eastAsiaTheme="minorEastAsia" w:hAnsi="Cambria Math"/>
+                <w:i/>
+              </w:rPr>
+            </m:ctrlPr>
+          </m:fPr>
+          <m:num>
+            <m:sSub>
+              <m:sSubPr>
+                <m:ctrlPr>
+                  <w:rPr>
+                    <w:rFonts w:ascii="Cambria Math" w:eastAsiaTheme="minorEastAsia" w:hAnsi="Cambria Math"/>
+                    <w:i/>
+                  </w:rPr>
+                </m:ctrlPr>
+              </m:sSubPr>
+              <m:e>
+                <m:r>
+                  <w:rPr>
+                    <w:rFonts w:ascii="Cambria Math" w:eastAsiaTheme="minorEastAsia" w:hAnsi="Cambria Math"/>
+                  </w:rPr>
+                  <m:t>P</m:t>
+                </m:r>
+              </m:e>
+              <m:sub>
+                <m:r>
+                  <w:rPr>
+                    <w:rFonts w:ascii="Cambria Math" w:eastAsiaTheme="minorEastAsia" w:hAnsi="Cambria Math"/>
+                  </w:rPr>
+                  <m:t>out</m:t>
+                </m:r>
+              </m:sub>
+            </m:sSub>
+          </m:num>
+          <m:den>
+            <m:sSub>
+              <m:sSubPr>
+                <m:ctrlPr>
+                  <w:rPr>
+                    <w:rFonts w:ascii="Cambria Math" w:eastAsiaTheme="minorEastAsia" w:hAnsi="Cambria Math"/>
+                    <w:i/>
+                  </w:rPr>
+                </m:ctrlPr>
+              </m:sSubPr>
+              <m:e>
+                <m:r>
+                  <w:rPr>
+                    <w:rFonts w:ascii="Cambria Math" w:eastAsiaTheme="minorEastAsia" w:hAnsi="Cambria Math"/>
+                  </w:rPr>
+                  <m:t>P</m:t>
+                </m:r>
+              </m:e>
+              <m:sub>
+                <m:r>
+                  <w:rPr>
+                    <w:rFonts w:ascii="Cambria Math" w:eastAsiaTheme="minorEastAsia" w:hAnsi="Cambria Math"/>
+                  </w:rPr>
+                  <m:t>in</m:t>
+                </m:r>
+              </m:sub>
+            </m:sSub>
+          </m:den>
+        </m:f>
+        <m:r>
+          <w:rPr>
+            <w:rFonts w:ascii="Cambria Math" w:eastAsiaTheme="minorEastAsia" w:hAnsi="Cambria Math"/>
+          </w:rPr>
+          <m:t>=</m:t>
+        </m:r>
+        <m:sSup>
+          <m:sSupPr>
+            <m:ctrlPr>
+              <w:rPr>
+                <w:rFonts w:ascii="Cambria Math" w:eastAsiaTheme="minorEastAsia" w:hAnsi="Cambria Math"/>
+                <w:i/>
+              </w:rPr>
+            </m:ctrlPr>
+          </m:sSupPr>
+          <m:e>
+            <m:r>
+              <w:rPr>
+                <w:rFonts w:ascii="Cambria Math" w:eastAsiaTheme="minorEastAsia" w:hAnsi="Cambria Math"/>
+              </w:rPr>
+              <m:t>10</m:t>
+            </m:r>
+          </m:e>
+          <m:sup>
+            <m:f>
+              <m:fPr>
+                <m:ctrlPr>
+                  <w:rPr>
+                    <w:rFonts w:ascii="Cambria Math" w:eastAsiaTheme="minorEastAsia" w:hAnsi="Cambria Math"/>
+                    <w:i/>
+                  </w:rPr>
+                </m:ctrlPr>
+              </m:fPr>
+              <m:num>
+                <m:sSub>
+                  <m:sSubPr>
+                    <m:ctrlPr>
+                      <w:rPr>
+                        <w:rFonts w:ascii="Cambria Math" w:eastAsiaTheme="minorEastAsia" w:hAnsi="Cambria Math"/>
+                        <w:i/>
+                      </w:rPr>
+                    </m:ctrlPr>
+                  </m:sSubPr>
+                  <m:e>
+                    <m:r>
+                      <w:rPr>
+                        <w:rFonts w:ascii="Cambria Math" w:eastAsiaTheme="minorEastAsia" w:hAnsi="Cambria Math"/>
+                      </w:rPr>
+                      <m:t>A</m:t>
+                    </m:r>
+                  </m:e>
+                  <m:sub>
+                    <m:r>
+                      <w:rPr>
+                        <w:rFonts w:ascii="Cambria Math" w:eastAsiaTheme="minorEastAsia" w:hAnsi="Cambria Math"/>
+                      </w:rPr>
+                      <m:t>P|dB</m:t>
+                    </m:r>
+                  </m:sub>
+                </m:sSub>
+              </m:num>
+              <m:den>
+                <m:r>
+                  <w:rPr>
+                    <w:rFonts w:ascii="Cambria Math" w:eastAsiaTheme="minorEastAsia" w:hAnsi="Cambria Math"/>
+                  </w:rPr>
+                  <m:t>10</m:t>
+                </m:r>
+              </m:den>
+            </m:f>
+          </m:sup>
+        </m:sSup>
       </m:oMath>
     </w:p>
     <w:p>
@@ -1168,6 +1548,267 @@
           <w:rFonts w:eastAsiaTheme="minorEastAsia"/>
         </w:rPr>
       </w:pPr>
+      <m:oMathPara>
+        <m:oMath>
+          <m:sSub>
+            <m:sSubPr>
+              <m:ctrlPr>
+                <w:rPr>
+                  <w:rFonts w:ascii="Cambria Math" w:eastAsiaTheme="minorEastAsia" w:hAnsi="Cambria Math"/>
+                  <w:i/>
+                </w:rPr>
+              </m:ctrlPr>
+            </m:sSubPr>
+            <m:e>
+              <m:r>
+                <w:rPr>
+                  <w:rFonts w:ascii="Cambria Math" w:eastAsiaTheme="minorEastAsia" w:hAnsi="Cambria Math"/>
+                </w:rPr>
+                <m:t>P</m:t>
+              </m:r>
+            </m:e>
+            <m:sub>
+              <m:r>
+                <w:rPr>
+                  <w:rFonts w:ascii="Cambria Math" w:eastAsiaTheme="minorEastAsia" w:hAnsi="Cambria Math"/>
+                </w:rPr>
+                <m:t>avg</m:t>
+              </m:r>
+            </m:sub>
+          </m:sSub>
+          <m:r>
+            <w:rPr>
+              <w:rFonts w:ascii="Cambria Math" w:eastAsiaTheme="minorEastAsia" w:hAnsi="Cambria Math"/>
+            </w:rPr>
+            <m:t>=</m:t>
+          </m:r>
+          <m:f>
+            <m:fPr>
+              <m:ctrlPr>
+                <w:rPr>
+                  <w:rFonts w:ascii="Cambria Math" w:eastAsiaTheme="minorEastAsia" w:hAnsi="Cambria Math"/>
+                  <w:i/>
+                </w:rPr>
+              </m:ctrlPr>
+            </m:fPr>
+            <m:num>
+              <m:acc>
+                <m:accPr>
+                  <m:chr m:val="̅"/>
+                  <m:ctrlPr>
+                    <w:rPr>
+                      <w:rFonts w:ascii="Cambria Math" w:eastAsiaTheme="minorEastAsia" w:hAnsi="Cambria Math"/>
+                      <w:i/>
+                    </w:rPr>
+                  </m:ctrlPr>
+                </m:accPr>
+                <m:e>
+                  <m:sSup>
+                    <m:sSupPr>
+                      <m:ctrlPr>
+                        <w:rPr>
+                          <w:rFonts w:ascii="Cambria Math" w:eastAsiaTheme="minorEastAsia" w:hAnsi="Cambria Math"/>
+                          <w:i/>
+                        </w:rPr>
+                      </m:ctrlPr>
+                    </m:sSupPr>
+                    <m:e>
+                      <m:r>
+                        <w:rPr>
+                          <w:rFonts w:ascii="Cambria Math" w:eastAsiaTheme="minorEastAsia" w:hAnsi="Cambria Math"/>
+                        </w:rPr>
+                        <m:t>V</m:t>
+                      </m:r>
+                    </m:e>
+                    <m:sup>
+                      <m:r>
+                        <w:rPr>
+                          <w:rFonts w:ascii="Cambria Math" w:eastAsiaTheme="minorEastAsia" w:hAnsi="Cambria Math"/>
+                        </w:rPr>
+                        <m:t>2</m:t>
+                      </m:r>
+                    </m:sup>
+                  </m:sSup>
+                </m:e>
+              </m:acc>
+            </m:num>
+            <m:den>
+              <m:r>
+                <w:rPr>
+                  <w:rFonts w:ascii="Cambria Math" w:eastAsiaTheme="minorEastAsia" w:hAnsi="Cambria Math"/>
+                </w:rPr>
+                <m:t>R</m:t>
+              </m:r>
+            </m:den>
+          </m:f>
+          <m:r>
+            <w:rPr>
+              <w:rFonts w:ascii="Cambria Math" w:eastAsiaTheme="minorEastAsia" w:hAnsi="Cambria Math"/>
+            </w:rPr>
+            <m:t>=</m:t>
+          </m:r>
+          <m:f>
+            <m:fPr>
+              <m:ctrlPr>
+                <w:rPr>
+                  <w:rFonts w:ascii="Cambria Math" w:eastAsiaTheme="minorEastAsia" w:hAnsi="Cambria Math"/>
+                  <w:i/>
+                </w:rPr>
+              </m:ctrlPr>
+            </m:fPr>
+            <m:num>
+              <m:sSup>
+                <m:sSupPr>
+                  <m:ctrlPr>
+                    <w:rPr>
+                      <w:rFonts w:ascii="Cambria Math" w:eastAsiaTheme="minorEastAsia" w:hAnsi="Cambria Math"/>
+                      <w:i/>
+                    </w:rPr>
+                  </m:ctrlPr>
+                </m:sSupPr>
+                <m:e>
+                  <m:rad>
+                    <m:radPr>
+                      <m:degHide m:val="1"/>
+                      <m:ctrlPr>
+                        <w:rPr>
+                          <w:rFonts w:ascii="Cambria Math" w:eastAsiaTheme="minorEastAsia" w:hAnsi="Cambria Math"/>
+                          <w:i/>
+                        </w:rPr>
+                      </m:ctrlPr>
+                    </m:radPr>
+                    <m:deg/>
+                    <m:e>
+                      <m:acc>
+                        <m:accPr>
+                          <m:chr m:val="̅"/>
+                          <m:ctrlPr>
+                            <w:rPr>
+                              <w:rFonts w:ascii="Cambria Math" w:eastAsiaTheme="minorEastAsia" w:hAnsi="Cambria Math"/>
+                              <w:i/>
+                            </w:rPr>
+                          </m:ctrlPr>
+                        </m:accPr>
+                        <m:e>
+                          <m:sSup>
+                            <m:sSupPr>
+                              <m:ctrlPr>
+                                <w:rPr>
+                                  <w:rFonts w:ascii="Cambria Math" w:eastAsiaTheme="minorEastAsia" w:hAnsi="Cambria Math"/>
+                                  <w:i/>
+                                </w:rPr>
+                              </m:ctrlPr>
+                            </m:sSupPr>
+                            <m:e>
+                              <m:r>
+                                <w:rPr>
+                                  <w:rFonts w:ascii="Cambria Math" w:eastAsiaTheme="minorEastAsia" w:hAnsi="Cambria Math"/>
+                                </w:rPr>
+                                <m:t>V</m:t>
+                              </m:r>
+                            </m:e>
+                            <m:sup>
+                              <m:r>
+                                <w:rPr>
+                                  <w:rFonts w:ascii="Cambria Math" w:eastAsiaTheme="minorEastAsia" w:hAnsi="Cambria Math"/>
+                                </w:rPr>
+                                <m:t>2</m:t>
+                              </m:r>
+                            </m:sup>
+                          </m:sSup>
+                        </m:e>
+                      </m:acc>
+                    </m:e>
+                  </m:rad>
+                </m:e>
+                <m:sup>
+                  <m:r>
+                    <w:rPr>
+                      <w:rFonts w:ascii="Cambria Math" w:eastAsiaTheme="minorEastAsia" w:hAnsi="Cambria Math"/>
+                    </w:rPr>
+                    <m:t>2</m:t>
+                  </m:r>
+                </m:sup>
+              </m:sSup>
+            </m:num>
+            <m:den>
+              <m:r>
+                <w:rPr>
+                  <w:rFonts w:ascii="Cambria Math" w:eastAsiaTheme="minorEastAsia" w:hAnsi="Cambria Math"/>
+                </w:rPr>
+                <m:t>R</m:t>
+              </m:r>
+            </m:den>
+          </m:f>
+          <m:r>
+            <w:rPr>
+              <w:rFonts w:ascii="Cambria Math" w:eastAsiaTheme="minorEastAsia" w:hAnsi="Cambria Math"/>
+            </w:rPr>
+            <m:t>=</m:t>
+          </m:r>
+          <m:f>
+            <m:fPr>
+              <m:ctrlPr>
+                <w:rPr>
+                  <w:rFonts w:ascii="Cambria Math" w:eastAsiaTheme="minorEastAsia" w:hAnsi="Cambria Math"/>
+                  <w:i/>
+                </w:rPr>
+              </m:ctrlPr>
+            </m:fPr>
+            <m:num>
+              <m:sSubSup>
+                <m:sSubSupPr>
+                  <m:ctrlPr>
+                    <w:rPr>
+                      <w:rFonts w:ascii="Cambria Math" w:eastAsiaTheme="minorEastAsia" w:hAnsi="Cambria Math"/>
+                      <w:i/>
+                    </w:rPr>
+                  </m:ctrlPr>
+                </m:sSubSupPr>
+                <m:e>
+                  <m:r>
+                    <w:rPr>
+                      <w:rFonts w:ascii="Cambria Math" w:eastAsiaTheme="minorEastAsia" w:hAnsi="Cambria Math"/>
+                    </w:rPr>
+                    <m:t>V</m:t>
+                  </m:r>
+                </m:e>
+                <m:sub>
+                  <m:r>
+                    <w:rPr>
+                      <w:rFonts w:ascii="Cambria Math" w:eastAsiaTheme="minorEastAsia" w:hAnsi="Cambria Math"/>
+                    </w:rPr>
+                    <m:t>rms</m:t>
+                  </m:r>
+                </m:sub>
+                <m:sup>
+                  <m:r>
+                    <w:rPr>
+                      <w:rFonts w:ascii="Cambria Math" w:eastAsiaTheme="minorEastAsia" w:hAnsi="Cambria Math"/>
+                    </w:rPr>
+                    <m:t>2</m:t>
+                  </m:r>
+                </m:sup>
+              </m:sSubSup>
+            </m:num>
+            <m:den>
+              <m:r>
+                <w:rPr>
+                  <w:rFonts w:ascii="Cambria Math" w:eastAsiaTheme="minorEastAsia" w:hAnsi="Cambria Math"/>
+                </w:rPr>
+                <m:t>R</m:t>
+              </m:r>
+            </m:den>
+          </m:f>
+        </m:oMath>
+      </m:oMathPara>
+    </w:p>
+    <w:p>
+      <w:pPr>
+        <w:rPr>
+          <w:rFonts w:eastAsiaTheme="minorEastAsia"/>
+        </w:rPr>
+      </w:pPr>
       <w:r>
         <w:rPr>
           <w:rFonts w:eastAsiaTheme="minorEastAsia"/>
@@ -1257,6 +1898,1479 @@
           </m:e>
         </m:func>
       </m:oMath>
+    </w:p>
+    <w:p>
+      <w:pPr>
+        <w:rPr>
+          <w:rFonts w:eastAsiaTheme="minorEastAsia"/>
+        </w:rPr>
+      </w:pPr>
+      <w:r>
+        <w:rPr>
+          <w:rFonts w:eastAsiaTheme="minorEastAsia"/>
+        </w:rPr>
+        <w:t>For example, if we deliver a power of 0dBm across a 50Ohm load for a sinusoidal signal, what is the peak-to-peak voltage swing?</w:t>
+      </w:r>
+      <w:r>
+        <w:rPr>
+          <w:rFonts w:eastAsiaTheme="minorEastAsia"/>
+        </w:rPr>
+        <w:t xml:space="preserve"> 632mV.</w:t>
+      </w:r>
+    </w:p>
+    <w:p>
+      <w:pPr>
+        <w:rPr>
+          <w:rFonts w:eastAsiaTheme="minorEastAsia"/>
+        </w:rPr>
+      </w:pPr>
+      <m:oMathPara>
+        <m:oMath>
+          <m:r>
+            <w:rPr>
+              <w:rFonts w:ascii="Cambria Math" w:eastAsiaTheme="minorEastAsia" w:hAnsi="Cambria Math"/>
+            </w:rPr>
+            <m:t>x=</m:t>
+          </m:r>
+          <m:sSub>
+            <m:sSubPr>
+              <m:ctrlPr>
+                <w:rPr>
+                  <w:rFonts w:ascii="Cambria Math" w:eastAsiaTheme="minorEastAsia" w:hAnsi="Cambria Math"/>
+                  <w:i/>
+                </w:rPr>
+              </m:ctrlPr>
+            </m:sSubPr>
+            <m:e>
+              <m:r>
+                <w:rPr>
+                  <w:rFonts w:ascii="Cambria Math" w:eastAsiaTheme="minorEastAsia" w:hAnsi="Cambria Math"/>
+                </w:rPr>
+                <m:t>V</m:t>
+              </m:r>
+            </m:e>
+            <m:sub>
+              <m:r>
+                <w:rPr>
+                  <w:rFonts w:ascii="Cambria Math" w:eastAsiaTheme="minorEastAsia" w:hAnsi="Cambria Math"/>
+                </w:rPr>
+                <m:t>p</m:t>
+              </m:r>
+            </m:sub>
+          </m:sSub>
+          <m:func>
+            <m:funcPr>
+              <m:ctrlPr>
+                <w:rPr>
+                  <w:rFonts w:ascii="Cambria Math" w:eastAsiaTheme="minorEastAsia" w:hAnsi="Cambria Math"/>
+                  <w:i/>
+                </w:rPr>
+              </m:ctrlPr>
+            </m:funcPr>
+            <m:fName>
+              <m:r>
+                <m:rPr>
+                  <m:sty m:val="p"/>
+                </m:rPr>
+                <w:rPr>
+                  <w:rFonts w:ascii="Cambria Math" w:eastAsiaTheme="minorEastAsia" w:hAnsi="Cambria Math"/>
+                </w:rPr>
+                <m:t>sin</m:t>
+              </m:r>
+            </m:fName>
+            <m:e>
+              <m:sSub>
+                <m:sSubPr>
+                  <m:ctrlPr>
+                    <w:rPr>
+                      <w:rFonts w:ascii="Cambria Math" w:eastAsiaTheme="minorEastAsia" w:hAnsi="Cambria Math"/>
+                      <w:i/>
+                    </w:rPr>
+                  </m:ctrlPr>
+                </m:sSubPr>
+                <m:e>
+                  <m:r>
+                    <w:rPr>
+                      <w:rFonts w:ascii="Cambria Math" w:eastAsiaTheme="minorEastAsia" w:hAnsi="Cambria Math"/>
+                    </w:rPr>
+                    <m:t>w</m:t>
+                  </m:r>
+                </m:e>
+                <m:sub>
+                  <m:r>
+                    <w:rPr>
+                      <w:rFonts w:ascii="Cambria Math" w:eastAsiaTheme="minorEastAsia" w:hAnsi="Cambria Math"/>
+                    </w:rPr>
+                    <m:t>0</m:t>
+                  </m:r>
+                </m:sub>
+              </m:sSub>
+              <m:r>
+                <w:rPr>
+                  <w:rFonts w:ascii="Cambria Math" w:eastAsiaTheme="minorEastAsia" w:hAnsi="Cambria Math"/>
+                </w:rPr>
+                <m:t>t</m:t>
+              </m:r>
+            </m:e>
+          </m:func>
+        </m:oMath>
+      </m:oMathPara>
+    </w:p>
+    <w:p>
+      <w:pPr>
+        <w:rPr>
+          <w:rFonts w:eastAsiaTheme="minorEastAsia"/>
+        </w:rPr>
+      </w:pPr>
+      <m:oMathPara>
+        <m:oMath>
+          <m:sSub>
+            <m:sSubPr>
+              <m:ctrlPr>
+                <w:rPr>
+                  <w:rFonts w:ascii="Cambria Math" w:eastAsiaTheme="minorEastAsia" w:hAnsi="Cambria Math"/>
+                  <w:i/>
+                </w:rPr>
+              </m:ctrlPr>
+            </m:sSubPr>
+            <m:e>
+              <m:r>
+                <w:rPr>
+                  <w:rFonts w:ascii="Cambria Math" w:eastAsiaTheme="minorEastAsia" w:hAnsi="Cambria Math"/>
+                </w:rPr>
+                <m:t>x</m:t>
+              </m:r>
+            </m:e>
+            <m:sub>
+              <m:r>
+                <w:rPr>
+                  <w:rFonts w:ascii="Cambria Math" w:eastAsiaTheme="minorEastAsia" w:hAnsi="Cambria Math"/>
+                </w:rPr>
+                <m:t>ms</m:t>
+              </m:r>
+            </m:sub>
+          </m:sSub>
+          <m:r>
+            <w:rPr>
+              <w:rFonts w:ascii="Cambria Math" w:eastAsiaTheme="minorEastAsia" w:hAnsi="Cambria Math"/>
+            </w:rPr>
+            <m:t>=</m:t>
+          </m:r>
+          <m:acc>
+            <m:accPr>
+              <m:chr m:val="̅"/>
+              <m:ctrlPr>
+                <w:rPr>
+                  <w:rFonts w:ascii="Cambria Math" w:eastAsiaTheme="minorEastAsia" w:hAnsi="Cambria Math"/>
+                  <w:i/>
+                </w:rPr>
+              </m:ctrlPr>
+            </m:accPr>
+            <m:e>
+              <m:f>
+                <m:fPr>
+                  <m:ctrlPr>
+                    <w:rPr>
+                      <w:rFonts w:ascii="Cambria Math" w:eastAsiaTheme="minorEastAsia" w:hAnsi="Cambria Math"/>
+                      <w:i/>
+                    </w:rPr>
+                  </m:ctrlPr>
+                </m:fPr>
+                <m:num>
+                  <m:sSubSup>
+                    <m:sSubSupPr>
+                      <m:ctrlPr>
+                        <w:rPr>
+                          <w:rFonts w:ascii="Cambria Math" w:eastAsiaTheme="minorEastAsia" w:hAnsi="Cambria Math"/>
+                          <w:i/>
+                        </w:rPr>
+                      </m:ctrlPr>
+                    </m:sSubSupPr>
+                    <m:e>
+                      <m:r>
+                        <w:rPr>
+                          <w:rFonts w:ascii="Cambria Math" w:eastAsiaTheme="minorEastAsia" w:hAnsi="Cambria Math"/>
+                        </w:rPr>
+                        <m:t>V</m:t>
+                      </m:r>
+                    </m:e>
+                    <m:sub>
+                      <m:r>
+                        <w:rPr>
+                          <w:rFonts w:ascii="Cambria Math" w:eastAsiaTheme="minorEastAsia" w:hAnsi="Cambria Math"/>
+                        </w:rPr>
+                        <m:t>p</m:t>
+                      </m:r>
+                    </m:sub>
+                    <m:sup>
+                      <m:r>
+                        <w:rPr>
+                          <w:rFonts w:ascii="Cambria Math" w:eastAsiaTheme="minorEastAsia" w:hAnsi="Cambria Math"/>
+                        </w:rPr>
+                        <m:t>2</m:t>
+                      </m:r>
+                    </m:sup>
+                  </m:sSubSup>
+                </m:num>
+                <m:den>
+                  <m:r>
+                    <w:rPr>
+                      <w:rFonts w:ascii="Cambria Math" w:eastAsiaTheme="minorEastAsia" w:hAnsi="Cambria Math"/>
+                    </w:rPr>
+                    <m:t>2</m:t>
+                  </m:r>
+                </m:den>
+              </m:f>
+              <m:d>
+                <m:dPr>
+                  <m:ctrlPr>
+                    <w:rPr>
+                      <w:rFonts w:ascii="Cambria Math" w:eastAsiaTheme="minorEastAsia" w:hAnsi="Cambria Math"/>
+                      <w:i/>
+                    </w:rPr>
+                  </m:ctrlPr>
+                </m:dPr>
+                <m:e>
+                  <m:r>
+                    <w:rPr>
+                      <w:rFonts w:ascii="Cambria Math" w:eastAsiaTheme="minorEastAsia" w:hAnsi="Cambria Math"/>
+                    </w:rPr>
+                    <m:t>1+</m:t>
+                  </m:r>
+                  <m:func>
+                    <m:funcPr>
+                      <m:ctrlPr>
+                        <w:rPr>
+                          <w:rFonts w:ascii="Cambria Math" w:eastAsiaTheme="minorEastAsia" w:hAnsi="Cambria Math"/>
+                          <w:i/>
+                        </w:rPr>
+                      </m:ctrlPr>
+                    </m:funcPr>
+                    <m:fName>
+                      <m:r>
+                        <m:rPr>
+                          <m:sty m:val="p"/>
+                        </m:rPr>
+                        <w:rPr>
+                          <w:rFonts w:ascii="Cambria Math" w:eastAsiaTheme="minorEastAsia" w:hAnsi="Cambria Math"/>
+                        </w:rPr>
+                        <m:t>sin</m:t>
+                      </m:r>
+                    </m:fName>
+                    <m:e>
+                      <m:r>
+                        <w:rPr>
+                          <w:rFonts w:ascii="Cambria Math" w:eastAsiaTheme="minorEastAsia" w:hAnsi="Cambria Math"/>
+                        </w:rPr>
+                        <m:t>2</m:t>
+                      </m:r>
+                      <m:sSub>
+                        <m:sSubPr>
+                          <m:ctrlPr>
+                            <w:rPr>
+                              <w:rFonts w:ascii="Cambria Math" w:eastAsiaTheme="minorEastAsia" w:hAnsi="Cambria Math"/>
+                              <w:i/>
+                            </w:rPr>
+                          </m:ctrlPr>
+                        </m:sSubPr>
+                        <m:e>
+                          <m:r>
+                            <w:rPr>
+                              <w:rFonts w:ascii="Cambria Math" w:eastAsiaTheme="minorEastAsia" w:hAnsi="Cambria Math"/>
+                            </w:rPr>
+                            <m:t>w</m:t>
+                          </m:r>
+                        </m:e>
+                        <m:sub>
+                          <m:r>
+                            <w:rPr>
+                              <w:rFonts w:ascii="Cambria Math" w:eastAsiaTheme="minorEastAsia" w:hAnsi="Cambria Math"/>
+                            </w:rPr>
+                            <m:t>0</m:t>
+                          </m:r>
+                        </m:sub>
+                      </m:sSub>
+                      <m:r>
+                        <w:rPr>
+                          <w:rFonts w:ascii="Cambria Math" w:eastAsiaTheme="minorEastAsia" w:hAnsi="Cambria Math"/>
+                        </w:rPr>
+                        <m:t>t</m:t>
+                      </m:r>
+                    </m:e>
+                  </m:func>
+                </m:e>
+              </m:d>
+            </m:e>
+          </m:acc>
+          <m:r>
+            <w:rPr>
+              <w:rFonts w:ascii="Cambria Math" w:eastAsiaTheme="minorEastAsia" w:hAnsi="Cambria Math"/>
+            </w:rPr>
+            <m:t>=</m:t>
+          </m:r>
+          <m:f>
+            <m:fPr>
+              <m:ctrlPr>
+                <w:rPr>
+                  <w:rFonts w:ascii="Cambria Math" w:eastAsiaTheme="minorEastAsia" w:hAnsi="Cambria Math"/>
+                  <w:i/>
+                </w:rPr>
+              </m:ctrlPr>
+            </m:fPr>
+            <m:num>
+              <m:sSubSup>
+                <m:sSubSupPr>
+                  <m:ctrlPr>
+                    <w:rPr>
+                      <w:rFonts w:ascii="Cambria Math" w:eastAsiaTheme="minorEastAsia" w:hAnsi="Cambria Math"/>
+                      <w:i/>
+                    </w:rPr>
+                  </m:ctrlPr>
+                </m:sSubSupPr>
+                <m:e>
+                  <m:r>
+                    <w:rPr>
+                      <w:rFonts w:ascii="Cambria Math" w:eastAsiaTheme="minorEastAsia" w:hAnsi="Cambria Math"/>
+                    </w:rPr>
+                    <m:t>V</m:t>
+                  </m:r>
+                </m:e>
+                <m:sub>
+                  <m:r>
+                    <w:rPr>
+                      <w:rFonts w:ascii="Cambria Math" w:eastAsiaTheme="minorEastAsia" w:hAnsi="Cambria Math"/>
+                    </w:rPr>
+                    <m:t>p</m:t>
+                  </m:r>
+                </m:sub>
+                <m:sup>
+                  <m:r>
+                    <w:rPr>
+                      <w:rFonts w:ascii="Cambria Math" w:eastAsiaTheme="minorEastAsia" w:hAnsi="Cambria Math"/>
+                    </w:rPr>
+                    <m:t>2</m:t>
+                  </m:r>
+                </m:sup>
+              </m:sSubSup>
+            </m:num>
+            <m:den>
+              <m:r>
+                <w:rPr>
+                  <w:rFonts w:ascii="Cambria Math" w:eastAsiaTheme="minorEastAsia" w:hAnsi="Cambria Math"/>
+                </w:rPr>
+                <m:t>2</m:t>
+              </m:r>
+            </m:den>
+          </m:f>
+          <m:r>
+            <w:rPr>
+              <w:rFonts w:ascii="Cambria Math" w:eastAsiaTheme="minorEastAsia" w:hAnsi="Cambria Math"/>
+            </w:rPr>
+            <m:t>→</m:t>
+          </m:r>
+          <m:sSub>
+            <m:sSubPr>
+              <m:ctrlPr>
+                <w:rPr>
+                  <w:rFonts w:ascii="Cambria Math" w:eastAsiaTheme="minorEastAsia" w:hAnsi="Cambria Math"/>
+                  <w:i/>
+                </w:rPr>
+              </m:ctrlPr>
+            </m:sSubPr>
+            <m:e>
+              <m:r>
+                <w:rPr>
+                  <w:rFonts w:ascii="Cambria Math" w:eastAsiaTheme="minorEastAsia" w:hAnsi="Cambria Math"/>
+                </w:rPr>
+                <m:t>x</m:t>
+              </m:r>
+            </m:e>
+            <m:sub>
+              <m:r>
+                <w:rPr>
+                  <w:rFonts w:ascii="Cambria Math" w:eastAsiaTheme="minorEastAsia" w:hAnsi="Cambria Math"/>
+                </w:rPr>
+                <m:t>rms</m:t>
+              </m:r>
+            </m:sub>
+          </m:sSub>
+          <m:r>
+            <w:rPr>
+              <w:rFonts w:ascii="Cambria Math" w:eastAsiaTheme="minorEastAsia" w:hAnsi="Cambria Math"/>
+            </w:rPr>
+            <m:t>=</m:t>
+          </m:r>
+          <m:f>
+            <m:fPr>
+              <m:ctrlPr>
+                <w:rPr>
+                  <w:rFonts w:ascii="Cambria Math" w:eastAsiaTheme="minorEastAsia" w:hAnsi="Cambria Math"/>
+                  <w:i/>
+                </w:rPr>
+              </m:ctrlPr>
+            </m:fPr>
+            <m:num>
+              <m:sSub>
+                <m:sSubPr>
+                  <m:ctrlPr>
+                    <w:rPr>
+                      <w:rFonts w:ascii="Cambria Math" w:eastAsiaTheme="minorEastAsia" w:hAnsi="Cambria Math"/>
+                      <w:i/>
+                    </w:rPr>
+                  </m:ctrlPr>
+                </m:sSubPr>
+                <m:e>
+                  <m:r>
+                    <w:rPr>
+                      <w:rFonts w:ascii="Cambria Math" w:eastAsiaTheme="minorEastAsia" w:hAnsi="Cambria Math"/>
+                    </w:rPr>
+                    <m:t>V</m:t>
+                  </m:r>
+                </m:e>
+                <m:sub>
+                  <m:r>
+                    <w:rPr>
+                      <w:rFonts w:ascii="Cambria Math" w:eastAsiaTheme="minorEastAsia" w:hAnsi="Cambria Math"/>
+                    </w:rPr>
+                    <m:t>p</m:t>
+                  </m:r>
+                </m:sub>
+              </m:sSub>
+            </m:num>
+            <m:den>
+              <m:rad>
+                <m:radPr>
+                  <m:degHide m:val="1"/>
+                  <m:ctrlPr>
+                    <w:rPr>
+                      <w:rFonts w:ascii="Cambria Math" w:eastAsiaTheme="minorEastAsia" w:hAnsi="Cambria Math"/>
+                      <w:i/>
+                    </w:rPr>
+                  </m:ctrlPr>
+                </m:radPr>
+                <m:deg/>
+                <m:e>
+                  <m:r>
+                    <w:rPr>
+                      <w:rFonts w:ascii="Cambria Math" w:eastAsiaTheme="minorEastAsia" w:hAnsi="Cambria Math"/>
+                    </w:rPr>
+                    <m:t>2</m:t>
+                  </m:r>
+                </m:e>
+              </m:rad>
+            </m:den>
+          </m:f>
+        </m:oMath>
+      </m:oMathPara>
+    </w:p>
+    <w:p>
+      <w:pPr>
+        <w:rPr>
+          <w:rFonts w:eastAsiaTheme="minorEastAsia"/>
+        </w:rPr>
+      </w:pPr>
+      <m:oMathPara>
+        <m:oMath>
+          <m:sSub>
+            <m:sSubPr>
+              <m:ctrlPr>
+                <w:rPr>
+                  <w:rFonts w:ascii="Cambria Math" w:eastAsiaTheme="minorEastAsia" w:hAnsi="Cambria Math"/>
+                  <w:i/>
+                </w:rPr>
+              </m:ctrlPr>
+            </m:sSubPr>
+            <m:e>
+              <m:r>
+                <w:rPr>
+                  <w:rFonts w:ascii="Cambria Math" w:eastAsiaTheme="minorEastAsia" w:hAnsi="Cambria Math"/>
+                </w:rPr>
+                <m:t>P</m:t>
+              </m:r>
+            </m:e>
+            <m:sub>
+              <m:r>
+                <w:rPr>
+                  <w:rFonts w:ascii="Cambria Math" w:eastAsiaTheme="minorEastAsia" w:hAnsi="Cambria Math"/>
+                </w:rPr>
+                <m:t>avg</m:t>
+              </m:r>
+            </m:sub>
+          </m:sSub>
+          <m:r>
+            <w:rPr>
+              <w:rFonts w:ascii="Cambria Math" w:eastAsiaTheme="minorEastAsia" w:hAnsi="Cambria Math"/>
+            </w:rPr>
+            <m:t>=</m:t>
+          </m:r>
+          <m:f>
+            <m:fPr>
+              <m:ctrlPr>
+                <w:rPr>
+                  <w:rFonts w:ascii="Cambria Math" w:eastAsiaTheme="minorEastAsia" w:hAnsi="Cambria Math"/>
+                  <w:i/>
+                </w:rPr>
+              </m:ctrlPr>
+            </m:fPr>
+            <m:num>
+              <m:sSubSup>
+                <m:sSubSupPr>
+                  <m:ctrlPr>
+                    <w:rPr>
+                      <w:rFonts w:ascii="Cambria Math" w:eastAsiaTheme="minorEastAsia" w:hAnsi="Cambria Math"/>
+                      <w:i/>
+                    </w:rPr>
+                  </m:ctrlPr>
+                </m:sSubSupPr>
+                <m:e>
+                  <m:r>
+                    <w:rPr>
+                      <w:rFonts w:ascii="Cambria Math" w:eastAsiaTheme="minorEastAsia" w:hAnsi="Cambria Math"/>
+                    </w:rPr>
+                    <m:t>x</m:t>
+                  </m:r>
+                </m:e>
+                <m:sub>
+                  <m:r>
+                    <w:rPr>
+                      <w:rFonts w:ascii="Cambria Math" w:eastAsiaTheme="minorEastAsia" w:hAnsi="Cambria Math"/>
+                    </w:rPr>
+                    <m:t>rms</m:t>
+                  </m:r>
+                </m:sub>
+                <m:sup>
+                  <m:r>
+                    <w:rPr>
+                      <w:rFonts w:ascii="Cambria Math" w:eastAsiaTheme="minorEastAsia" w:hAnsi="Cambria Math"/>
+                    </w:rPr>
+                    <m:t>2</m:t>
+                  </m:r>
+                </m:sup>
+              </m:sSubSup>
+            </m:num>
+            <m:den>
+              <m:r>
+                <w:rPr>
+                  <w:rFonts w:ascii="Cambria Math" w:eastAsiaTheme="minorEastAsia" w:hAnsi="Cambria Math"/>
+                </w:rPr>
+                <m:t>R</m:t>
+              </m:r>
+            </m:den>
+          </m:f>
+          <m:r>
+            <w:rPr>
+              <w:rFonts w:ascii="Cambria Math" w:eastAsiaTheme="minorEastAsia" w:hAnsi="Cambria Math"/>
+            </w:rPr>
+            <m:t>=</m:t>
+          </m:r>
+          <m:f>
+            <m:fPr>
+              <m:ctrlPr>
+                <w:rPr>
+                  <w:rFonts w:ascii="Cambria Math" w:eastAsiaTheme="minorEastAsia" w:hAnsi="Cambria Math"/>
+                  <w:i/>
+                </w:rPr>
+              </m:ctrlPr>
+            </m:fPr>
+            <m:num>
+              <m:sSubSup>
+                <m:sSubSupPr>
+                  <m:ctrlPr>
+                    <w:rPr>
+                      <w:rFonts w:ascii="Cambria Math" w:eastAsiaTheme="minorEastAsia" w:hAnsi="Cambria Math"/>
+                      <w:i/>
+                    </w:rPr>
+                  </m:ctrlPr>
+                </m:sSubSupPr>
+                <m:e>
+                  <m:r>
+                    <w:rPr>
+                      <w:rFonts w:ascii="Cambria Math" w:eastAsiaTheme="minorEastAsia" w:hAnsi="Cambria Math"/>
+                    </w:rPr>
+                    <m:t>V</m:t>
+                  </m:r>
+                </m:e>
+                <m:sub>
+                  <m:r>
+                    <w:rPr>
+                      <w:rFonts w:ascii="Cambria Math" w:eastAsiaTheme="minorEastAsia" w:hAnsi="Cambria Math"/>
+                    </w:rPr>
+                    <m:t>p</m:t>
+                  </m:r>
+                </m:sub>
+                <m:sup>
+                  <m:r>
+                    <w:rPr>
+                      <w:rFonts w:ascii="Cambria Math" w:eastAsiaTheme="minorEastAsia" w:hAnsi="Cambria Math"/>
+                    </w:rPr>
+                    <m:t>2</m:t>
+                  </m:r>
+                </m:sup>
+              </m:sSubSup>
+            </m:num>
+            <m:den>
+              <m:r>
+                <w:rPr>
+                  <w:rFonts w:ascii="Cambria Math" w:eastAsiaTheme="minorEastAsia" w:hAnsi="Cambria Math"/>
+                </w:rPr>
+                <m:t>2R</m:t>
+              </m:r>
+            </m:den>
+          </m:f>
+        </m:oMath>
+      </m:oMathPara>
+    </w:p>
+    <w:p>
+      <w:pPr>
+        <w:rPr>
+          <w:rFonts w:eastAsiaTheme="minorEastAsia"/>
+        </w:rPr>
+      </w:pPr>
+      <m:oMathPara>
+        <m:oMath>
+          <m:r>
+            <w:rPr>
+              <w:rFonts w:ascii="Cambria Math" w:eastAsiaTheme="minorEastAsia" w:hAnsi="Cambria Math"/>
+            </w:rPr>
+            <m:t>0dBm=10</m:t>
+          </m:r>
+          <m:func>
+            <m:funcPr>
+              <m:ctrlPr>
+                <w:rPr>
+                  <w:rFonts w:ascii="Cambria Math" w:eastAsiaTheme="minorEastAsia" w:hAnsi="Cambria Math"/>
+                  <w:i/>
+                </w:rPr>
+              </m:ctrlPr>
+            </m:funcPr>
+            <m:fName>
+              <m:sSub>
+                <m:sSubPr>
+                  <m:ctrlPr>
+                    <w:rPr>
+                      <w:rFonts w:ascii="Cambria Math" w:eastAsiaTheme="minorEastAsia" w:hAnsi="Cambria Math"/>
+                      <w:i/>
+                    </w:rPr>
+                  </m:ctrlPr>
+                </m:sSubPr>
+                <m:e>
+                  <m:r>
+                    <m:rPr>
+                      <m:sty m:val="p"/>
+                    </m:rPr>
+                    <w:rPr>
+                      <w:rFonts w:ascii="Cambria Math" w:eastAsiaTheme="minorEastAsia" w:hAnsi="Cambria Math"/>
+                    </w:rPr>
+                    <m:t>log</m:t>
+                  </m:r>
+                  <m:ctrlPr>
+                    <w:rPr>
+                      <w:rFonts w:ascii="Cambria Math" w:eastAsiaTheme="minorEastAsia" w:hAnsi="Cambria Math"/>
+                    </w:rPr>
+                  </m:ctrlPr>
+                </m:e>
+                <m:sub>
+                  <m:r>
+                    <w:rPr>
+                      <w:rFonts w:ascii="Cambria Math" w:eastAsiaTheme="minorEastAsia" w:hAnsi="Cambria Math"/>
+                    </w:rPr>
+                    <m:t>10</m:t>
+                  </m:r>
+                  <m:ctrlPr>
+                    <w:rPr>
+                      <w:rFonts w:ascii="Cambria Math" w:eastAsiaTheme="minorEastAsia" w:hAnsi="Cambria Math"/>
+                    </w:rPr>
+                  </m:ctrlPr>
+                </m:sub>
+              </m:sSub>
+            </m:fName>
+            <m:e>
+              <m:f>
+                <m:fPr>
+                  <m:ctrlPr>
+                    <w:rPr>
+                      <w:rFonts w:ascii="Cambria Math" w:eastAsiaTheme="minorEastAsia" w:hAnsi="Cambria Math"/>
+                      <w:i/>
+                    </w:rPr>
+                  </m:ctrlPr>
+                </m:fPr>
+                <m:num>
+                  <m:sSubSup>
+                    <m:sSubSupPr>
+                      <m:ctrlPr>
+                        <w:rPr>
+                          <w:rFonts w:ascii="Cambria Math" w:eastAsiaTheme="minorEastAsia" w:hAnsi="Cambria Math"/>
+                          <w:i/>
+                        </w:rPr>
+                      </m:ctrlPr>
+                    </m:sSubSupPr>
+                    <m:e>
+                      <m:r>
+                        <w:rPr>
+                          <w:rFonts w:ascii="Cambria Math" w:eastAsiaTheme="minorEastAsia" w:hAnsi="Cambria Math"/>
+                        </w:rPr>
+                        <m:t>V</m:t>
+                      </m:r>
+                    </m:e>
+                    <m:sub>
+                      <m:r>
+                        <w:rPr>
+                          <w:rFonts w:ascii="Cambria Math" w:eastAsiaTheme="minorEastAsia" w:hAnsi="Cambria Math"/>
+                        </w:rPr>
+                        <m:t>p</m:t>
+                      </m:r>
+                    </m:sub>
+                    <m:sup>
+                      <m:r>
+                        <w:rPr>
+                          <w:rFonts w:ascii="Cambria Math" w:eastAsiaTheme="minorEastAsia" w:hAnsi="Cambria Math"/>
+                        </w:rPr>
+                        <m:t>2</m:t>
+                      </m:r>
+                    </m:sup>
+                  </m:sSubSup>
+                </m:num>
+                <m:den>
+                  <m:r>
+                    <w:rPr>
+                      <w:rFonts w:ascii="Cambria Math" w:eastAsiaTheme="minorEastAsia" w:hAnsi="Cambria Math"/>
+                    </w:rPr>
+                    <m:t>2R*1mW</m:t>
+                  </m:r>
+                </m:den>
+              </m:f>
+            </m:e>
+          </m:func>
+          <m:r>
+            <w:rPr>
+              <w:rFonts w:ascii="Cambria Math" w:eastAsiaTheme="minorEastAsia" w:hAnsi="Cambria Math"/>
+            </w:rPr>
+            <m:t>→</m:t>
+          </m:r>
+        </m:oMath>
+      </m:oMathPara>
+    </w:p>
+    <w:p>
+      <w:pPr>
+        <w:rPr>
+          <w:rFonts w:eastAsiaTheme="minorEastAsia"/>
+        </w:rPr>
+      </w:pPr>
+      <m:oMathPara>
+        <m:oMath>
+          <m:r>
+            <w:rPr>
+              <w:rFonts w:ascii="Cambria Math" w:eastAsiaTheme="minorEastAsia" w:hAnsi="Cambria Math"/>
+            </w:rPr>
+            <m:t>2</m:t>
+          </m:r>
+          <m:sSub>
+            <m:sSubPr>
+              <m:ctrlPr>
+                <w:rPr>
+                  <w:rFonts w:ascii="Cambria Math" w:eastAsiaTheme="minorEastAsia" w:hAnsi="Cambria Math"/>
+                  <w:i/>
+                </w:rPr>
+              </m:ctrlPr>
+            </m:sSubPr>
+            <m:e>
+              <m:r>
+                <w:rPr>
+                  <w:rFonts w:ascii="Cambria Math" w:eastAsiaTheme="minorEastAsia" w:hAnsi="Cambria Math"/>
+                </w:rPr>
+                <m:t>V</m:t>
+              </m:r>
+            </m:e>
+            <m:sub>
+              <m:r>
+                <w:rPr>
+                  <w:rFonts w:ascii="Cambria Math" w:eastAsiaTheme="minorEastAsia" w:hAnsi="Cambria Math"/>
+                </w:rPr>
+                <m:t>p</m:t>
+              </m:r>
+            </m:sub>
+          </m:sSub>
+          <m:r>
+            <w:rPr>
+              <w:rFonts w:ascii="Cambria Math" w:eastAsiaTheme="minorEastAsia" w:hAnsi="Cambria Math"/>
+            </w:rPr>
+            <m:t>=</m:t>
+          </m:r>
+          <m:r>
+            <w:rPr>
+              <w:rFonts w:ascii="Cambria Math" w:eastAsiaTheme="minorEastAsia" w:hAnsi="Cambria Math"/>
+            </w:rPr>
+            <m:t>632m</m:t>
+          </m:r>
+          <m:sSub>
+            <m:sSubPr>
+              <m:ctrlPr>
+                <w:rPr>
+                  <w:rFonts w:ascii="Cambria Math" w:eastAsiaTheme="minorEastAsia" w:hAnsi="Cambria Math"/>
+                  <w:i/>
+                </w:rPr>
+              </m:ctrlPr>
+            </m:sSubPr>
+            <m:e>
+              <m:r>
+                <w:rPr>
+                  <w:rFonts w:ascii="Cambria Math" w:eastAsiaTheme="minorEastAsia" w:hAnsi="Cambria Math"/>
+                </w:rPr>
+                <m:t>V</m:t>
+              </m:r>
+            </m:e>
+            <m:sub>
+              <m:r>
+                <w:rPr>
+                  <w:rFonts w:ascii="Cambria Math" w:eastAsiaTheme="minorEastAsia" w:hAnsi="Cambria Math"/>
+                </w:rPr>
+                <m:t>pp</m:t>
+              </m:r>
+            </m:sub>
+          </m:sSub>
+        </m:oMath>
+      </m:oMathPara>
+    </w:p>
+    <w:p>
+      <w:pPr>
+        <w:rPr>
+          <w:rFonts w:eastAsiaTheme="minorEastAsia"/>
+        </w:rPr>
+      </w:pPr>
+      <m:oMathPara>
+        <m:oMath>
+          <m:sSub>
+            <m:sSubPr>
+              <m:ctrlPr>
+                <w:rPr>
+                  <w:rFonts w:ascii="Cambria Math" w:eastAsiaTheme="minorEastAsia" w:hAnsi="Cambria Math"/>
+                  <w:i/>
+                </w:rPr>
+              </m:ctrlPr>
+            </m:sSubPr>
+            <m:e>
+              <m:r>
+                <w:rPr>
+                  <w:rFonts w:ascii="Cambria Math" w:eastAsiaTheme="minorEastAsia" w:hAnsi="Cambria Math"/>
+                </w:rPr>
+                <m:t>P</m:t>
+              </m:r>
+            </m:e>
+            <m:sub>
+              <m:r>
+                <w:rPr>
+                  <w:rFonts w:ascii="Cambria Math" w:eastAsiaTheme="minorEastAsia" w:hAnsi="Cambria Math"/>
+                </w:rPr>
+                <m:t>peak</m:t>
+              </m:r>
+            </m:sub>
+          </m:sSub>
+          <m:r>
+            <w:rPr>
+              <w:rFonts w:ascii="Cambria Math" w:eastAsiaTheme="minorEastAsia" w:hAnsi="Cambria Math"/>
+            </w:rPr>
+            <m:t>=</m:t>
+          </m:r>
+          <m:f>
+            <m:fPr>
+              <m:ctrlPr>
+                <w:rPr>
+                  <w:rFonts w:ascii="Cambria Math" w:eastAsiaTheme="minorEastAsia" w:hAnsi="Cambria Math"/>
+                  <w:i/>
+                </w:rPr>
+              </m:ctrlPr>
+            </m:fPr>
+            <m:num>
+              <m:sSubSup>
+                <m:sSubSupPr>
+                  <m:ctrlPr>
+                    <w:rPr>
+                      <w:rFonts w:ascii="Cambria Math" w:eastAsiaTheme="minorEastAsia" w:hAnsi="Cambria Math"/>
+                      <w:i/>
+                    </w:rPr>
+                  </m:ctrlPr>
+                </m:sSubSupPr>
+                <m:e>
+                  <m:r>
+                    <w:rPr>
+                      <w:rFonts w:ascii="Cambria Math" w:eastAsiaTheme="minorEastAsia" w:hAnsi="Cambria Math"/>
+                    </w:rPr>
+                    <m:t>V</m:t>
+                  </m:r>
+                </m:e>
+                <m:sub>
+                  <m:r>
+                    <w:rPr>
+                      <w:rFonts w:ascii="Cambria Math" w:eastAsiaTheme="minorEastAsia" w:hAnsi="Cambria Math"/>
+                    </w:rPr>
+                    <m:t>p</m:t>
+                  </m:r>
+                </m:sub>
+                <m:sup>
+                  <m:r>
+                    <w:rPr>
+                      <w:rFonts w:ascii="Cambria Math" w:eastAsiaTheme="minorEastAsia" w:hAnsi="Cambria Math"/>
+                    </w:rPr>
+                    <m:t>2</m:t>
+                  </m:r>
+                </m:sup>
+              </m:sSubSup>
+            </m:num>
+            <m:den>
+              <m:r>
+                <w:rPr>
+                  <w:rFonts w:ascii="Cambria Math" w:eastAsiaTheme="minorEastAsia" w:hAnsi="Cambria Math"/>
+                </w:rPr>
+                <m:t>R</m:t>
+              </m:r>
+            </m:den>
+          </m:f>
+          <m:r>
+            <w:rPr>
+              <w:rFonts w:ascii="Cambria Math" w:eastAsiaTheme="minorEastAsia" w:hAnsi="Cambria Math"/>
+            </w:rPr>
+            <m:t>→10</m:t>
+          </m:r>
+          <m:func>
+            <m:funcPr>
+              <m:ctrlPr>
+                <w:rPr>
+                  <w:rFonts w:ascii="Cambria Math" w:eastAsiaTheme="minorEastAsia" w:hAnsi="Cambria Math"/>
+                  <w:i/>
+                </w:rPr>
+              </m:ctrlPr>
+            </m:funcPr>
+            <m:fName>
+              <m:sSub>
+                <m:sSubPr>
+                  <m:ctrlPr>
+                    <w:rPr>
+                      <w:rFonts w:ascii="Cambria Math" w:eastAsiaTheme="minorEastAsia" w:hAnsi="Cambria Math"/>
+                      <w:i/>
+                    </w:rPr>
+                  </m:ctrlPr>
+                </m:sSubPr>
+                <m:e>
+                  <m:r>
+                    <m:rPr>
+                      <m:sty m:val="p"/>
+                    </m:rPr>
+                    <w:rPr>
+                      <w:rFonts w:ascii="Cambria Math" w:eastAsiaTheme="minorEastAsia" w:hAnsi="Cambria Math"/>
+                    </w:rPr>
+                    <m:t>log</m:t>
+                  </m:r>
+                  <m:ctrlPr>
+                    <w:rPr>
+                      <w:rFonts w:ascii="Cambria Math" w:eastAsiaTheme="minorEastAsia" w:hAnsi="Cambria Math"/>
+                    </w:rPr>
+                  </m:ctrlPr>
+                </m:e>
+                <m:sub>
+                  <m:r>
+                    <w:rPr>
+                      <w:rFonts w:ascii="Cambria Math" w:eastAsiaTheme="minorEastAsia" w:hAnsi="Cambria Math"/>
+                    </w:rPr>
+                    <m:t>10</m:t>
+                  </m:r>
+                  <m:ctrlPr>
+                    <w:rPr>
+                      <w:rFonts w:ascii="Cambria Math" w:eastAsiaTheme="minorEastAsia" w:hAnsi="Cambria Math"/>
+                    </w:rPr>
+                  </m:ctrlPr>
+                </m:sub>
+              </m:sSub>
+            </m:fName>
+            <m:e>
+              <m:f>
+                <m:fPr>
+                  <m:ctrlPr>
+                    <w:rPr>
+                      <w:rFonts w:ascii="Cambria Math" w:eastAsiaTheme="minorEastAsia" w:hAnsi="Cambria Math"/>
+                      <w:i/>
+                    </w:rPr>
+                  </m:ctrlPr>
+                </m:fPr>
+                <m:num>
+                  <m:sSub>
+                    <m:sSubPr>
+                      <m:ctrlPr>
+                        <w:rPr>
+                          <w:rFonts w:ascii="Cambria Math" w:eastAsiaTheme="minorEastAsia" w:hAnsi="Cambria Math"/>
+                          <w:i/>
+                        </w:rPr>
+                      </m:ctrlPr>
+                    </m:sSubPr>
+                    <m:e>
+                      <m:r>
+                        <w:rPr>
+                          <w:rFonts w:ascii="Cambria Math" w:eastAsiaTheme="minorEastAsia" w:hAnsi="Cambria Math"/>
+                        </w:rPr>
+                        <m:t>P</m:t>
+                      </m:r>
+                    </m:e>
+                    <m:sub>
+                      <m:r>
+                        <w:rPr>
+                          <w:rFonts w:ascii="Cambria Math" w:eastAsiaTheme="minorEastAsia" w:hAnsi="Cambria Math"/>
+                        </w:rPr>
+                        <m:t>peak</m:t>
+                      </m:r>
+                    </m:sub>
+                  </m:sSub>
+                </m:num>
+                <m:den>
+                  <m:sSub>
+                    <m:sSubPr>
+                      <m:ctrlPr>
+                        <w:rPr>
+                          <w:rFonts w:ascii="Cambria Math" w:eastAsiaTheme="minorEastAsia" w:hAnsi="Cambria Math"/>
+                          <w:i/>
+                        </w:rPr>
+                      </m:ctrlPr>
+                    </m:sSubPr>
+                    <m:e>
+                      <m:r>
+                        <w:rPr>
+                          <w:rFonts w:ascii="Cambria Math" w:eastAsiaTheme="minorEastAsia" w:hAnsi="Cambria Math"/>
+                        </w:rPr>
+                        <m:t>P</m:t>
+                      </m:r>
+                    </m:e>
+                    <m:sub>
+                      <m:r>
+                        <w:rPr>
+                          <w:rFonts w:ascii="Cambria Math" w:eastAsiaTheme="minorEastAsia" w:hAnsi="Cambria Math"/>
+                        </w:rPr>
+                        <m:t>avg</m:t>
+                      </m:r>
+                    </m:sub>
+                  </m:sSub>
+                </m:den>
+              </m:f>
+            </m:e>
+          </m:func>
+          <m:r>
+            <w:rPr>
+              <w:rFonts w:ascii="Cambria Math" w:eastAsiaTheme="minorEastAsia" w:hAnsi="Cambria Math"/>
+            </w:rPr>
+            <m:t>=10</m:t>
+          </m:r>
+          <m:func>
+            <m:funcPr>
+              <m:ctrlPr>
+                <w:rPr>
+                  <w:rFonts w:ascii="Cambria Math" w:eastAsiaTheme="minorEastAsia" w:hAnsi="Cambria Math"/>
+                  <w:i/>
+                </w:rPr>
+              </m:ctrlPr>
+            </m:funcPr>
+            <m:fName>
+              <m:sSub>
+                <m:sSubPr>
+                  <m:ctrlPr>
+                    <w:rPr>
+                      <w:rFonts w:ascii="Cambria Math" w:eastAsiaTheme="minorEastAsia" w:hAnsi="Cambria Math"/>
+                      <w:i/>
+                    </w:rPr>
+                  </m:ctrlPr>
+                </m:sSubPr>
+                <m:e>
+                  <m:r>
+                    <m:rPr>
+                      <m:sty m:val="p"/>
+                    </m:rPr>
+                    <w:rPr>
+                      <w:rFonts w:ascii="Cambria Math" w:eastAsiaTheme="minorEastAsia" w:hAnsi="Cambria Math"/>
+                    </w:rPr>
+                    <m:t>log</m:t>
+                  </m:r>
+                  <m:ctrlPr>
+                    <w:rPr>
+                      <w:rFonts w:ascii="Cambria Math" w:eastAsiaTheme="minorEastAsia" w:hAnsi="Cambria Math"/>
+                    </w:rPr>
+                  </m:ctrlPr>
+                </m:e>
+                <m:sub>
+                  <m:r>
+                    <w:rPr>
+                      <w:rFonts w:ascii="Cambria Math" w:eastAsiaTheme="minorEastAsia" w:hAnsi="Cambria Math"/>
+                    </w:rPr>
+                    <m:t>10</m:t>
+                  </m:r>
+                  <m:ctrlPr>
+                    <w:rPr>
+                      <w:rFonts w:ascii="Cambria Math" w:eastAsiaTheme="minorEastAsia" w:hAnsi="Cambria Math"/>
+                    </w:rPr>
+                  </m:ctrlPr>
+                </m:sub>
+              </m:sSub>
+            </m:fName>
+            <m:e>
+              <m:r>
+                <w:rPr>
+                  <w:rFonts w:ascii="Cambria Math" w:eastAsiaTheme="minorEastAsia" w:hAnsi="Cambria Math"/>
+                </w:rPr>
+                <m:t>2</m:t>
+              </m:r>
+            </m:e>
+          </m:func>
+          <m:r>
+            <w:rPr>
+              <w:rFonts w:ascii="Cambria Math" w:eastAsiaTheme="minorEastAsia" w:hAnsi="Cambria Math"/>
+            </w:rPr>
+            <m:t>=3dB</m:t>
+          </m:r>
+        </m:oMath>
+      </m:oMathPara>
+    </w:p>
+    <w:p>
+      <w:pPr>
+        <w:rPr>
+          <w:rFonts w:eastAsiaTheme="minorEastAsia"/>
+        </w:rPr>
+      </w:pPr>
+      <w:r>
+        <w:rPr>
+          <w:rFonts w:eastAsiaTheme="minorEastAsia"/>
+        </w:rPr>
+        <w:t>Another example, a GSM receiver senses a narrowband modulated signal having a level of -100dBm. If the front-end amplifier has a voltage gain of 15dB, what is the peak-to-peak voltage swing at the amplifier output? 35.5uV.</w:t>
+      </w:r>
+    </w:p>
+    <w:p>
+      <w:pPr>
+        <w:rPr>
+          <w:rFonts w:eastAsiaTheme="minorEastAsia"/>
+        </w:rPr>
+      </w:pPr>
+      <m:oMathPara>
+        <m:oMath>
+          <m:r>
+            <w:rPr>
+              <w:rFonts w:ascii="Cambria Math" w:eastAsiaTheme="minorEastAsia" w:hAnsi="Cambria Math"/>
+            </w:rPr>
+            <m:t>0dBm↔632m</m:t>
+          </m:r>
+          <m:sSub>
+            <m:sSubPr>
+              <m:ctrlPr>
+                <w:rPr>
+                  <w:rFonts w:ascii="Cambria Math" w:eastAsiaTheme="minorEastAsia" w:hAnsi="Cambria Math"/>
+                  <w:i/>
+                </w:rPr>
+              </m:ctrlPr>
+            </m:sSubPr>
+            <m:e>
+              <m:r>
+                <w:rPr>
+                  <w:rFonts w:ascii="Cambria Math" w:eastAsiaTheme="minorEastAsia" w:hAnsi="Cambria Math"/>
+                </w:rPr>
+                <m:t>V</m:t>
+              </m:r>
+            </m:e>
+            <m:sub>
+              <m:r>
+                <w:rPr>
+                  <w:rFonts w:ascii="Cambria Math" w:eastAsiaTheme="minorEastAsia" w:hAnsi="Cambria Math"/>
+                </w:rPr>
+                <m:t>pp</m:t>
+              </m:r>
+            </m:sub>
+          </m:sSub>
+        </m:oMath>
+      </m:oMathPara>
+    </w:p>
+    <w:p>
+      <w:pPr>
+        <w:rPr>
+          <w:rFonts w:eastAsiaTheme="minorEastAsia"/>
+        </w:rPr>
+      </w:pPr>
+      <m:oMathPara>
+        <m:oMath>
+          <m:r>
+            <w:rPr>
+              <w:rFonts w:ascii="Cambria Math" w:eastAsiaTheme="minorEastAsia" w:hAnsi="Cambria Math"/>
+            </w:rPr>
+            <m:t>632m</m:t>
+          </m:r>
+          <m:sSub>
+            <m:sSubPr>
+              <m:ctrlPr>
+                <w:rPr>
+                  <w:rFonts w:ascii="Cambria Math" w:eastAsiaTheme="minorEastAsia" w:hAnsi="Cambria Math"/>
+                  <w:i/>
+                </w:rPr>
+              </m:ctrlPr>
+            </m:sSubPr>
+            <m:e>
+              <m:r>
+                <w:rPr>
+                  <w:rFonts w:ascii="Cambria Math" w:eastAsiaTheme="minorEastAsia" w:hAnsi="Cambria Math"/>
+                </w:rPr>
+                <m:t>V</m:t>
+              </m:r>
+            </m:e>
+            <m:sub>
+              <m:r>
+                <w:rPr>
+                  <w:rFonts w:ascii="Cambria Math" w:eastAsiaTheme="minorEastAsia" w:hAnsi="Cambria Math"/>
+                </w:rPr>
+                <m:t>pp</m:t>
+              </m:r>
+            </m:sub>
+          </m:sSub>
+          <m:r>
+            <w:rPr>
+              <w:rFonts w:ascii="Cambria Math" w:eastAsiaTheme="minorEastAsia" w:hAnsi="Cambria Math"/>
+            </w:rPr>
+            <m:t>*</m:t>
+          </m:r>
+          <m:sSup>
+            <m:sSupPr>
+              <m:ctrlPr>
+                <w:rPr>
+                  <w:rFonts w:ascii="Cambria Math" w:eastAsiaTheme="minorEastAsia" w:hAnsi="Cambria Math"/>
+                  <w:i/>
+                </w:rPr>
+              </m:ctrlPr>
+            </m:sSupPr>
+            <m:e>
+              <m:r>
+                <w:rPr>
+                  <w:rFonts w:ascii="Cambria Math" w:eastAsiaTheme="minorEastAsia" w:hAnsi="Cambria Math"/>
+                </w:rPr>
+                <m:t>10</m:t>
+              </m:r>
+            </m:e>
+            <m:sup>
+              <m:f>
+                <m:fPr>
+                  <m:ctrlPr>
+                    <w:rPr>
+                      <w:rFonts w:ascii="Cambria Math" w:eastAsiaTheme="minorEastAsia" w:hAnsi="Cambria Math"/>
+                      <w:i/>
+                    </w:rPr>
+                  </m:ctrlPr>
+                </m:fPr>
+                <m:num>
+                  <m:r>
+                    <w:rPr>
+                      <w:rFonts w:ascii="Cambria Math" w:eastAsiaTheme="minorEastAsia" w:hAnsi="Cambria Math"/>
+                    </w:rPr>
+                    <m:t>-100+15</m:t>
+                  </m:r>
+                </m:num>
+                <m:den>
+                  <m:r>
+                    <w:rPr>
+                      <w:rFonts w:ascii="Cambria Math" w:eastAsiaTheme="minorEastAsia" w:hAnsi="Cambria Math"/>
+                    </w:rPr>
+                    <m:t>20</m:t>
+                  </m:r>
+                </m:den>
+              </m:f>
+            </m:sup>
+          </m:sSup>
+          <m:r>
+            <w:rPr>
+              <w:rFonts w:ascii="Cambria Math" w:eastAsiaTheme="minorEastAsia" w:hAnsi="Cambria Math"/>
+            </w:rPr>
+            <m:t>=35.5u</m:t>
+          </m:r>
+          <m:sSub>
+            <m:sSubPr>
+              <m:ctrlPr>
+                <w:rPr>
+                  <w:rFonts w:ascii="Cambria Math" w:eastAsiaTheme="minorEastAsia" w:hAnsi="Cambria Math"/>
+                  <w:i/>
+                </w:rPr>
+              </m:ctrlPr>
+            </m:sSubPr>
+            <m:e>
+              <m:r>
+                <w:rPr>
+                  <w:rFonts w:ascii="Cambria Math" w:eastAsiaTheme="minorEastAsia" w:hAnsi="Cambria Math"/>
+                </w:rPr>
+                <m:t>V</m:t>
+              </m:r>
+            </m:e>
+            <m:sub>
+              <m:r>
+                <w:rPr>
+                  <w:rFonts w:ascii="Cambria Math" w:eastAsiaTheme="minorEastAsia" w:hAnsi="Cambria Math"/>
+                </w:rPr>
+                <m:t>pp</m:t>
+              </m:r>
+            </m:sub>
+          </m:sSub>
+        </m:oMath>
+      </m:oMathPara>
+    </w:p>
+    <w:p>
+      <w:pPr>
+        <w:rPr>
+          <w:rFonts w:eastAsiaTheme="minorEastAsia"/>
+        </w:rPr>
+      </w:pPr>
+      <w:r>
+        <w:rPr>
+          <w:rFonts w:eastAsiaTheme="minorEastAsia"/>
+        </w:rPr>
+        <w:t>We assumed that</w:t>
+      </w:r>
+    </w:p>
+    <w:p>
+      <w:pPr>
+        <w:pStyle w:val="ListParagraph"/>
+        <w:numPr>
+          <w:ilvl w:val="0"/>
+          <w:numId w:val="2"/>
+        </w:numPr>
+        <w:rPr>
+          <w:rFonts w:eastAsiaTheme="minorEastAsia"/>
+        </w:rPr>
+      </w:pPr>
+      <w:r>
+        <w:rPr>
+          <w:rFonts w:eastAsiaTheme="minorEastAsia"/>
+        </w:rPr>
+        <w:t>The input impedance of the front-end amplifier is 50Ohm</w:t>
+      </w:r>
+    </w:p>
+    <w:p>
+      <w:pPr>
+        <w:pStyle w:val="ListParagraph"/>
+        <w:numPr>
+          <w:ilvl w:val="0"/>
+          <w:numId w:val="2"/>
+        </w:numPr>
+        <w:rPr>
+          <w:rFonts w:eastAsiaTheme="minorEastAsia"/>
+        </w:rPr>
+      </w:pPr>
+      <w:r>
+        <w:rPr>
+          <w:rFonts w:eastAsiaTheme="minorEastAsia"/>
+        </w:rPr>
+        <w:t>A narrowband signal has roughly the same peak-to-average power relationship as a sinusoid</w:t>
+      </w:r>
+    </w:p>
+    <w:p>
+      <w:pPr>
+        <w:rPr>
+          <w:rFonts w:eastAsiaTheme="minorEastAsia"/>
+        </w:rPr>
+      </w:pPr>
+      <w:r>
+        <w:rPr>
+          <w:rFonts w:eastAsiaTheme="minorEastAsia"/>
+        </w:rPr>
+        <w:t xml:space="preserve">In most integrated RF systems, we prefer voltage quantities to power quantities since </w:t>
+      </w:r>
+    </w:p>
+    <w:p>
+      <w:pPr>
+        <w:pStyle w:val="ListParagraph"/>
+        <w:numPr>
+          <w:ilvl w:val="0"/>
+          <w:numId w:val="2"/>
+        </w:numPr>
+        <w:rPr>
+          <w:rFonts w:eastAsiaTheme="minorEastAsia"/>
+        </w:rPr>
+      </w:pPr>
+      <w:r>
+        <w:rPr>
+          <w:rFonts w:eastAsiaTheme="minorEastAsia"/>
+        </w:rPr>
+        <w:t>Input and output impedances of cascade stages may be unequal</w:t>
+      </w:r>
+      <w:r>
+        <w:rPr>
+          <w:rFonts w:eastAsiaTheme="minorEastAsia"/>
+        </w:rPr>
+        <w:t xml:space="preserve">, so voltage </w:t>
+      </w:r>
+      <w:proofErr w:type="gramStart"/>
+      <w:r>
+        <w:rPr>
+          <w:rFonts w:eastAsiaTheme="minorEastAsia"/>
+        </w:rPr>
+        <w:t>gain</w:t>
+      </w:r>
+      <w:proofErr w:type="gramEnd"/>
+      <w:r>
+        <w:rPr>
+          <w:rFonts w:eastAsiaTheme="minorEastAsia"/>
+        </w:rPr>
+        <w:t xml:space="preserve"> and power gain are not equal</w:t>
+      </w:r>
+    </w:p>
+    <w:p>
+      <w:pPr>
+        <w:pStyle w:val="ListParagraph"/>
+        <w:numPr>
+          <w:ilvl w:val="0"/>
+          <w:numId w:val="2"/>
+        </w:numPr>
+        <w:rPr>
+          <w:rFonts w:eastAsiaTheme="minorEastAsia"/>
+        </w:rPr>
+      </w:pPr>
+      <w:r>
+        <w:rPr>
+          <w:rFonts w:eastAsiaTheme="minorEastAsia"/>
+        </w:rPr>
+        <w:t>Impedances may be largely capacitive or inductive, in which case there is no “real” (active) power</w:t>
+      </w:r>
+    </w:p>
+    <w:p>
+      <w:pPr>
+        <w:rPr>
+          <w:rFonts w:eastAsiaTheme="minorEastAsia"/>
+        </w:rPr>
+      </w:pPr>
+      <w:r>
+        <w:rPr>
+          <w:rFonts w:eastAsiaTheme="minorEastAsia"/>
+        </w:rPr>
+        <w:t xml:space="preserve">However, we still sometimes use </w:t>
+      </w:r>
+      <w:proofErr w:type="gramStart"/>
+      <w:r>
+        <w:rPr>
+          <w:rFonts w:eastAsiaTheme="minorEastAsia"/>
+        </w:rPr>
+        <w:t>dBm</w:t>
+      </w:r>
+      <w:proofErr w:type="gramEnd"/>
+      <w:r>
+        <w:rPr>
+          <w:rFonts w:eastAsiaTheme="minorEastAsia"/>
+        </w:rPr>
+        <w:t xml:space="preserve"> at interfaces that do not necessarily entail power transfer. </w:t>
+      </w:r>
+      <w:r>
+        <w:rPr>
+          <w:rFonts w:eastAsiaTheme="minorEastAsia"/>
+        </w:rPr>
+        <w:t xml:space="preserve">If we drive a </w:t>
+      </w:r>
+      <w:proofErr w:type="gramStart"/>
+      <w:r>
+        <w:rPr>
+          <w:rFonts w:eastAsiaTheme="minorEastAsia"/>
+        </w:rPr>
+        <w:t>purely-capacitive</w:t>
+      </w:r>
+      <w:proofErr w:type="gramEnd"/>
+      <w:r>
+        <w:rPr>
+          <w:rFonts w:eastAsiaTheme="minorEastAsia"/>
+        </w:rPr>
+        <w:t xml:space="preserve"> load, the delivered average power is zero, but we can still calculate dBm as if we were driving a 50Ohm load with our voltage signal.</w:t>
+      </w:r>
     </w:p>
     <w:p>
       <w:pPr>
@@ -2008,6 +4122,7 @@
   <w:style w:type="paragraph" w:default="1" w:styleId="Normal">
     <w:name w:val="Normal"/>
     <w:qFormat/>
+    <w:rsid w:val="00481D5D"/>
   </w:style>
   <w:style w:type="paragraph" w:styleId="Heading1">
     <w:name w:val="heading 1"/>
@@ -2039,7 +4154,6 @@
     <w:next w:val="Normal"/>
     <w:link w:val="Heading2Char"/>
     <w:uiPriority w:val="9"/>
-    <w:semiHidden/>
     <w:unhideWhenUsed/>
     <w:qFormat/>
     <w:rsid w:val="00961BE6"/>
@@ -2246,6 +4360,7 @@
   <w:style w:type="character" w:default="1" w:styleId="DefaultParagraphFont">
     <w:name w:val="Default Paragraph Font"/>
     <w:uiPriority w:val="1"/>
+    <w:semiHidden/>
     <w:unhideWhenUsed/>
   </w:style>
   <w:style w:type="table" w:default="1" w:styleId="TableNormal">
@@ -2287,7 +4402,6 @@
     <w:basedOn w:val="DefaultParagraphFont"/>
     <w:link w:val="Heading2"/>
     <w:uiPriority w:val="9"/>
-    <w:semiHidden/>
     <w:rsid w:val="00961BE6"/>
     <w:rPr>
       <w:rFonts w:asciiTheme="majorHAnsi" w:eastAsiaTheme="majorEastAsia" w:hAnsiTheme="majorHAnsi" w:cstheme="majorBidi"/>

</xml_diff>